<commit_message>
New Slide and Workshop Solutions
</commit_message>
<xml_diff>
--- a/ggplot-lecture.docx
+++ b/ggplot-lecture.docx
@@ -9467,7 +9467,7 @@
     </w:lvl>
   </w:abstractNum>
   <w:abstractNum w:abstractNumId="990">
-    <w:nsid w:val="1b4eff4d"/>
+    <w:nsid w:val="bbacff21"/>
     <w:multiLevelType w:val="multilevel"/>
     <w:lvl w:ilvl="0">
       <w:numFmt w:val="bullet"/>
@@ -9548,7 +9548,7 @@
     </w:lvl>
   </w:abstractNum>
   <w:abstractNum w:abstractNumId="991">
-    <w:nsid w:val="a389e0c7"/>
+    <w:nsid w:val="bf226d80"/>
     <w:multiLevelType w:val="multilevel"/>
     <w:lvl w:ilvl="0">
       <w:numFmt w:val="bullet"/>
@@ -9629,7 +9629,7 @@
     </w:lvl>
   </w:abstractNum>
   <w:abstractNum w:abstractNumId="99421">
-    <w:nsid w:val="813acb06"/>
+    <w:nsid w:val="d5dffde4"/>
     <w:multiLevelType w:val="multilevel"/>
     <w:lvl w:ilvl="0">
       <w:start w:val="1"/>

</xml_diff>